<commit_message>
Updated project documenation files_Added Spec checklist
</commit_message>
<xml_diff>
--- a/Project_Documentation/Azlearn project documentation.docx
+++ b/Project_Documentation/Azlearn project documentation.docx
@@ -308,7 +308,23 @@
                 <w:b/>
                 <w:bCs/>
               </w:rPr>
-              <w:t>Read Records From Database</w:t>
+              <w:t xml:space="preserve">Read Records </w:t>
+            </w:r>
+            <w:proofErr w:type="gramStart"/>
+            <w:r>
+              <w:rPr>
+                <w:b/>
+                <w:bCs/>
+              </w:rPr>
+              <w:t>From</w:t>
+            </w:r>
+            <w:proofErr w:type="gramEnd"/>
+            <w:r>
+              <w:rPr>
+                <w:b/>
+                <w:bCs/>
+              </w:rPr>
+              <w:t xml:space="preserve"> Database</w:t>
             </w:r>
           </w:p>
         </w:tc>
@@ -489,7 +505,23 @@
                 <w:b/>
                 <w:bCs/>
               </w:rPr>
-              <w:t>Update Persistent Records In Database</w:t>
+              <w:t xml:space="preserve">Update Persistent Records </w:t>
+            </w:r>
+            <w:proofErr w:type="gramStart"/>
+            <w:r>
+              <w:rPr>
+                <w:b/>
+                <w:bCs/>
+              </w:rPr>
+              <w:t>In</w:t>
+            </w:r>
+            <w:proofErr w:type="gramEnd"/>
+            <w:r>
+              <w:rPr>
+                <w:b/>
+                <w:bCs/>
+              </w:rPr>
+              <w:t xml:space="preserve"> Database</w:t>
             </w:r>
           </w:p>
         </w:tc>
@@ -700,7 +732,15 @@
               <w:spacing w:line="276" w:lineRule="auto"/>
             </w:pPr>
             <w:r>
-              <w:t>Child records must also archived.</w:t>
+              <w:t xml:space="preserve">Child records must also </w:t>
+            </w:r>
+            <w:proofErr w:type="gramStart"/>
+            <w:r>
+              <w:t>archived</w:t>
+            </w:r>
+            <w:proofErr w:type="gramEnd"/>
+            <w:r>
+              <w:t>.</w:t>
             </w:r>
           </w:p>
           <w:p>
@@ -806,7 +846,15 @@
               <w:spacing w:line="276" w:lineRule="auto"/>
             </w:pPr>
             <w:r>
-              <w:t>If records are archived then user is presented with text stating that the record was archived and not permanently deleted.</w:t>
+              <w:t xml:space="preserve">If records are </w:t>
+            </w:r>
+            <w:proofErr w:type="gramStart"/>
+            <w:r>
+              <w:t>archived</w:t>
+            </w:r>
+            <w:proofErr w:type="gramEnd"/>
+            <w:r>
+              <w:t xml:space="preserve"> then user is presented with text stating that the record was archived and not permanently deleted.</w:t>
             </w:r>
           </w:p>
           <w:p>
@@ -1164,7 +1212,15 @@
               <w:spacing w:line="276" w:lineRule="auto"/>
             </w:pPr>
             <w:r>
-              <w:t>Each card in the completed column must have a Member attached to it so we can see who did what at a glance.</w:t>
+              <w:t xml:space="preserve">Each card in the completed column must have a Member attached to it so we can see who did what </w:t>
+            </w:r>
+            <w:proofErr w:type="gramStart"/>
+            <w:r>
+              <w:t>at a glance</w:t>
+            </w:r>
+            <w:proofErr w:type="gramEnd"/>
+            <w:r>
+              <w:t>.</w:t>
             </w:r>
           </w:p>
           <w:p>
@@ -1583,7 +1639,21 @@
               <w:rPr>
                 <w:color w:val="FF0000"/>
               </w:rPr>
-              <w:t>Code clean up to be done to remove un used models, endpoints, actions, components, actions, and reducers.</w:t>
+              <w:t xml:space="preserve">Code clean up to be done to remove </w:t>
+            </w:r>
+            <w:proofErr w:type="gramStart"/>
+            <w:r>
+              <w:rPr>
+                <w:color w:val="FF0000"/>
+              </w:rPr>
+              <w:t>un used</w:t>
+            </w:r>
+            <w:proofErr w:type="gramEnd"/>
+            <w:r>
+              <w:rPr>
+                <w:color w:val="FF0000"/>
+              </w:rPr>
+              <w:t xml:space="preserve"> models, endpoints, actions, components, actions, and reducers.</w:t>
             </w:r>
           </w:p>
         </w:tc>
@@ -1839,7 +1909,6 @@
               <w:spacing w:line="276" w:lineRule="auto"/>
             </w:pPr>
             <w:r>
-              <w:lastRenderedPageBreak/>
               <w:t>Presentation must include a demonstration of the product and the following talking points:</w:t>
             </w:r>
           </w:p>
@@ -1911,6 +1980,7 @@
                 <w:b/>
                 <w:bCs/>
               </w:rPr>
+              <w:lastRenderedPageBreak/>
               <w:t>Final Project Report:</w:t>
             </w:r>
           </w:p>
@@ -1956,7 +2026,21 @@
               <w:rPr>
                 <w:highlight w:val="yellow"/>
               </w:rPr>
-              <w:t>We have implemented all features perfectly from backend perspective, however one of the features (grading) implementation in the frontend was a bit tricky, and due to time constraint we had to deprioritises it to fulfill the other project deliverables.</w:t>
+              <w:t xml:space="preserve">We have implemented all features perfectly from backend perspective, however one of the features (grading) implementation in the frontend was a bit tricky, and due to time </w:t>
+            </w:r>
+            <w:proofErr w:type="gramStart"/>
+            <w:r>
+              <w:rPr>
+                <w:highlight w:val="yellow"/>
+              </w:rPr>
+              <w:t>constraint</w:t>
+            </w:r>
+            <w:proofErr w:type="gramEnd"/>
+            <w:r>
+              <w:rPr>
+                <w:highlight w:val="yellow"/>
+              </w:rPr>
+              <w:t xml:space="preserve"> we had to deprioritises it to fulfill the other project deliverables.</w:t>
             </w:r>
           </w:p>
         </w:tc>
@@ -2416,6 +2500,25 @@
                 <w:numId w:val="18"/>
               </w:numPr>
               <w:spacing w:line="276" w:lineRule="auto"/>
+              <w:rPr>
+                <w:highlight w:val="yellow"/>
+              </w:rPr>
+            </w:pPr>
+            <w:r>
+              <w:rPr>
+                <w:highlight w:val="yellow"/>
+              </w:rPr>
+              <w:t>Follow the team norms and good team software development is critical to avoid rework.</w:t>
+            </w:r>
+          </w:p>
+          <w:p>
+            <w:pPr>
+              <w:pStyle w:val="ListParagraph"/>
+              <w:numPr>
+                <w:ilvl w:val="0"/>
+                <w:numId w:val="18"/>
+              </w:numPr>
+              <w:spacing w:line="276" w:lineRule="auto"/>
             </w:pPr>
             <w:r>
               <w:rPr>
@@ -2522,7 +2625,6 @@
               </w:rPr>
             </w:pPr>
             <w:r>
-              <w:lastRenderedPageBreak/>
               <w:t>Intuitive User Interface</w:t>
             </w:r>
           </w:p>
@@ -2557,6 +2659,7 @@
               <w:spacing w:line="276" w:lineRule="auto"/>
             </w:pPr>
             <w:r>
+              <w:lastRenderedPageBreak/>
               <w:t>Consistent navigation across all pages.</w:t>
             </w:r>
           </w:p>
@@ -2618,7 +2721,15 @@
               <w:spacing w:line="276" w:lineRule="auto"/>
             </w:pPr>
             <w:r>
-              <w:t>Links don’t grow or shrink or run away from the mouse.</w:t>
+              <w:t xml:space="preserve">Links </w:t>
+            </w:r>
+            <w:proofErr w:type="gramStart"/>
+            <w:r>
+              <w:t>don’t</w:t>
+            </w:r>
+            <w:proofErr w:type="gramEnd"/>
+            <w:r>
+              <w:t xml:space="preserve"> grow or shrink or run away from the mouse.</w:t>
             </w:r>
           </w:p>
         </w:tc>
@@ -4073,7 +4184,6 @@
                 <w:b/>
                 <w:bCs/>
               </w:rPr>
-              <w:lastRenderedPageBreak/>
               <w:t>Separation of Concerns</w:t>
             </w:r>
           </w:p>
@@ -4108,6 +4218,7 @@
               <w:spacing w:line="276" w:lineRule="auto"/>
             </w:pPr>
             <w:r>
+              <w:lastRenderedPageBreak/>
               <w:t>Presentation layer contains only presentation code, and some data validation code to prevent users from entering erroneous data.</w:t>
             </w:r>
           </w:p>
@@ -4170,7 +4281,15 @@
               <w:spacing w:line="276" w:lineRule="auto"/>
             </w:pPr>
             <w:r>
-              <w:t>Business logic held in appropriate services, single-purpose principle is applied throughout the project.</w:t>
+              <w:t xml:space="preserve">Business logic held in appropriate </w:t>
+            </w:r>
+            <w:proofErr w:type="gramStart"/>
+            <w:r>
+              <w:t>services,</w:t>
+            </w:r>
+            <w:proofErr w:type="gramEnd"/>
+            <w:r>
+              <w:t xml:space="preserve"> single-purpose principle is applied throughout the project.</w:t>
             </w:r>
           </w:p>
         </w:tc>
@@ -4977,7 +5096,6 @@
               <w:spacing w:line="276" w:lineRule="auto"/>
             </w:pPr>
             <w:r>
-              <w:lastRenderedPageBreak/>
               <w:t>Look for blocks of code with more than a few lines of code that look similar. Is it possible to refactor to reduce duplication? DRY your code!</w:t>
             </w:r>
           </w:p>
@@ -5044,6 +5162,7 @@
               <w:spacing w:line="276" w:lineRule="auto"/>
             </w:pPr>
             <w:r>
+              <w:lastRenderedPageBreak/>
               <w:t>Programming patterns are followed consistently within the project.</w:t>
             </w:r>
           </w:p>
@@ -5907,7 +6026,15 @@
               <w:spacing w:line="276" w:lineRule="auto"/>
             </w:pPr>
             <w:r>
-              <w:t>Content does not overflow from it’s boundaries.</w:t>
+              <w:t xml:space="preserve">Content does not overflow from </w:t>
+            </w:r>
+            <w:proofErr w:type="gramStart"/>
+            <w:r>
+              <w:t>it’s</w:t>
+            </w:r>
+            <w:proofErr w:type="gramEnd"/>
+            <w:r>
+              <w:t xml:space="preserve"> boundaries.</w:t>
             </w:r>
           </w:p>
         </w:tc>
@@ -6005,7 +6132,15 @@
               <w:spacing w:line="276" w:lineRule="auto"/>
             </w:pPr>
             <w:r>
-              <w:t>Text content is not center-aligned.</w:t>
+              <w:t xml:space="preserve">Text content is not </w:t>
+            </w:r>
+            <w:proofErr w:type="gramStart"/>
+            <w:r>
+              <w:t>center-aligned</w:t>
+            </w:r>
+            <w:proofErr w:type="gramEnd"/>
+            <w:r>
+              <w:t>.</w:t>
             </w:r>
           </w:p>
           <w:p>
@@ -6204,7 +6339,15 @@
               <w:spacing w:line="276" w:lineRule="auto"/>
             </w:pPr>
             <w:r>
-              <w:t>Button and link behaviour is consistent across the whole application.</w:t>
+              <w:t xml:space="preserve">Button and link behaviour </w:t>
+            </w:r>
+            <w:proofErr w:type="gramStart"/>
+            <w:r>
+              <w:t>is</w:t>
+            </w:r>
+            <w:proofErr w:type="gramEnd"/>
+            <w:r>
+              <w:t xml:space="preserve"> consistent across the whole application.</w:t>
             </w:r>
           </w:p>
         </w:tc>
@@ -6398,7 +6541,6 @@
               <w:spacing w:line="276" w:lineRule="auto"/>
             </w:pPr>
             <w:r>
-              <w:lastRenderedPageBreak/>
               <w:t>No content is crowded against other content or the edges of the browser.</w:t>
             </w:r>
           </w:p>
@@ -6640,6 +6782,7 @@
               <w:spacing w:line="276" w:lineRule="auto"/>
             </w:pPr>
             <w:r>
+              <w:lastRenderedPageBreak/>
               <w:t>README.md</w:t>
             </w:r>
           </w:p>
@@ -7706,11 +7849,7 @@
         </w:tc>
       </w:tr>
     </w:tbl>
-    <w:p>
-      <w:r>
-        <w:tab/>
-      </w:r>
-    </w:p>
+    <w:p/>
     <w:sectPr>
       <w:pgSz w:w="12240" w:h="15840"/>
       <w:pgMar w:top="1440" w:right="1440" w:bottom="1440" w:left="1440" w:header="708" w:footer="708" w:gutter="0"/>
@@ -7952,8 +8091,8 @@
   <w:abstractNum w:abstractNumId="2" w15:restartNumberingAfterBreak="0">
     <w:nsid w:val="03B15216"/>
     <w:multiLevelType w:val="hybridMultilevel"/>
-    <w:tmpl w:val="911A2F60"/>
-    <w:lvl w:ilvl="0" w:tplc="F28C782C">
+    <w:tmpl w:val="5C3E385E"/>
+    <w:lvl w:ilvl="0" w:tplc="DA8012B6">
       <w:numFmt w:val="bullet"/>
       <w:lvlText w:val="-"/>
       <w:lvlJc w:val="left"/>
@@ -9821,7 +9960,7 @@
   <w:docDefaults>
     <w:rPrDefault>
       <w:rPr>
-        <w:rFonts w:asciiTheme="minorHAnsi" w:eastAsiaTheme="minorHAnsi" w:hAnsiTheme="minorHAnsi" w:cstheme="minorBidi"/>
+        <w:rFonts w:asciiTheme="minorHAnsi" w:eastAsiaTheme="minorEastAsia" w:hAnsiTheme="minorHAnsi" w:cstheme="minorBidi"/>
         <w:sz w:val="22"/>
         <w:szCs w:val="22"/>
         <w:lang w:val="en-CA" w:eastAsia="en-US" w:bidi="ar-SA"/>
@@ -9829,7 +9968,8 @@
     </w:rPrDefault>
     <w:pPrDefault>
       <w:pPr>
-        <w:spacing w:after="160" w:line="259" w:lineRule="auto"/>
+        <w:spacing w:after="160" w:line="252" w:lineRule="auto"/>
+        <w:jc w:val="both"/>
       </w:pPr>
     </w:pPrDefault>
   </w:docDefaults>
@@ -10214,6 +10354,210 @@
   <w:style w:type="paragraph" w:default="1" w:styleId="Normal">
     <w:name w:val="Normal"/>
     <w:qFormat/>
+    <w:rsid w:val="00A7195B"/>
+  </w:style>
+  <w:style w:type="paragraph" w:styleId="Heading1">
+    <w:name w:val="heading 1"/>
+    <w:basedOn w:val="Normal"/>
+    <w:next w:val="Normal"/>
+    <w:link w:val="Heading1Char"/>
+    <w:uiPriority w:val="9"/>
+    <w:qFormat/>
+    <w:rsid w:val="00A7195B"/>
+    <w:pPr>
+      <w:keepNext/>
+      <w:keepLines/>
+      <w:spacing w:before="320" w:after="40"/>
+      <w:outlineLvl w:val="0"/>
+    </w:pPr>
+    <w:rPr>
+      <w:rFonts w:asciiTheme="majorHAnsi" w:eastAsiaTheme="majorEastAsia" w:hAnsiTheme="majorHAnsi" w:cstheme="majorBidi"/>
+      <w:b/>
+      <w:bCs/>
+      <w:caps/>
+      <w:spacing w:val="4"/>
+      <w:sz w:val="28"/>
+      <w:szCs w:val="28"/>
+    </w:rPr>
+  </w:style>
+  <w:style w:type="paragraph" w:styleId="Heading2">
+    <w:name w:val="heading 2"/>
+    <w:basedOn w:val="Normal"/>
+    <w:next w:val="Normal"/>
+    <w:link w:val="Heading2Char"/>
+    <w:uiPriority w:val="9"/>
+    <w:unhideWhenUsed/>
+    <w:qFormat/>
+    <w:rsid w:val="00A7195B"/>
+    <w:pPr>
+      <w:keepNext/>
+      <w:keepLines/>
+      <w:spacing w:before="120" w:after="0"/>
+      <w:outlineLvl w:val="1"/>
+    </w:pPr>
+    <w:rPr>
+      <w:rFonts w:asciiTheme="majorHAnsi" w:eastAsiaTheme="majorEastAsia" w:hAnsiTheme="majorHAnsi" w:cstheme="majorBidi"/>
+      <w:b/>
+      <w:bCs/>
+      <w:sz w:val="28"/>
+      <w:szCs w:val="28"/>
+    </w:rPr>
+  </w:style>
+  <w:style w:type="paragraph" w:styleId="Heading3">
+    <w:name w:val="heading 3"/>
+    <w:basedOn w:val="Normal"/>
+    <w:next w:val="Normal"/>
+    <w:link w:val="Heading3Char"/>
+    <w:uiPriority w:val="9"/>
+    <w:semiHidden/>
+    <w:unhideWhenUsed/>
+    <w:qFormat/>
+    <w:rsid w:val="00A7195B"/>
+    <w:pPr>
+      <w:keepNext/>
+      <w:keepLines/>
+      <w:spacing w:before="120" w:after="0"/>
+      <w:outlineLvl w:val="2"/>
+    </w:pPr>
+    <w:rPr>
+      <w:rFonts w:asciiTheme="majorHAnsi" w:eastAsiaTheme="majorEastAsia" w:hAnsiTheme="majorHAnsi" w:cstheme="majorBidi"/>
+      <w:spacing w:val="4"/>
+      <w:sz w:val="24"/>
+      <w:szCs w:val="24"/>
+    </w:rPr>
+  </w:style>
+  <w:style w:type="paragraph" w:styleId="Heading4">
+    <w:name w:val="heading 4"/>
+    <w:basedOn w:val="Normal"/>
+    <w:next w:val="Normal"/>
+    <w:link w:val="Heading4Char"/>
+    <w:uiPriority w:val="9"/>
+    <w:semiHidden/>
+    <w:unhideWhenUsed/>
+    <w:qFormat/>
+    <w:rsid w:val="00A7195B"/>
+    <w:pPr>
+      <w:keepNext/>
+      <w:keepLines/>
+      <w:spacing w:before="120" w:after="0"/>
+      <w:outlineLvl w:val="3"/>
+    </w:pPr>
+    <w:rPr>
+      <w:rFonts w:asciiTheme="majorHAnsi" w:eastAsiaTheme="majorEastAsia" w:hAnsiTheme="majorHAnsi" w:cstheme="majorBidi"/>
+      <w:i/>
+      <w:iCs/>
+      <w:sz w:val="24"/>
+      <w:szCs w:val="24"/>
+    </w:rPr>
+  </w:style>
+  <w:style w:type="paragraph" w:styleId="Heading5">
+    <w:name w:val="heading 5"/>
+    <w:basedOn w:val="Normal"/>
+    <w:next w:val="Normal"/>
+    <w:link w:val="Heading5Char"/>
+    <w:uiPriority w:val="9"/>
+    <w:semiHidden/>
+    <w:unhideWhenUsed/>
+    <w:qFormat/>
+    <w:rsid w:val="00A7195B"/>
+    <w:pPr>
+      <w:keepNext/>
+      <w:keepLines/>
+      <w:spacing w:before="120" w:after="0"/>
+      <w:outlineLvl w:val="4"/>
+    </w:pPr>
+    <w:rPr>
+      <w:rFonts w:asciiTheme="majorHAnsi" w:eastAsiaTheme="majorEastAsia" w:hAnsiTheme="majorHAnsi" w:cstheme="majorBidi"/>
+      <w:b/>
+      <w:bCs/>
+    </w:rPr>
+  </w:style>
+  <w:style w:type="paragraph" w:styleId="Heading6">
+    <w:name w:val="heading 6"/>
+    <w:basedOn w:val="Normal"/>
+    <w:next w:val="Normal"/>
+    <w:link w:val="Heading6Char"/>
+    <w:uiPriority w:val="9"/>
+    <w:semiHidden/>
+    <w:unhideWhenUsed/>
+    <w:qFormat/>
+    <w:rsid w:val="00A7195B"/>
+    <w:pPr>
+      <w:keepNext/>
+      <w:keepLines/>
+      <w:spacing w:before="120" w:after="0"/>
+      <w:outlineLvl w:val="5"/>
+    </w:pPr>
+    <w:rPr>
+      <w:rFonts w:asciiTheme="majorHAnsi" w:eastAsiaTheme="majorEastAsia" w:hAnsiTheme="majorHAnsi" w:cstheme="majorBidi"/>
+      <w:b/>
+      <w:bCs/>
+      <w:i/>
+      <w:iCs/>
+    </w:rPr>
+  </w:style>
+  <w:style w:type="paragraph" w:styleId="Heading7">
+    <w:name w:val="heading 7"/>
+    <w:basedOn w:val="Normal"/>
+    <w:next w:val="Normal"/>
+    <w:link w:val="Heading7Char"/>
+    <w:uiPriority w:val="9"/>
+    <w:semiHidden/>
+    <w:unhideWhenUsed/>
+    <w:qFormat/>
+    <w:rsid w:val="00A7195B"/>
+    <w:pPr>
+      <w:keepNext/>
+      <w:keepLines/>
+      <w:spacing w:before="120" w:after="0"/>
+      <w:outlineLvl w:val="6"/>
+    </w:pPr>
+    <w:rPr>
+      <w:i/>
+      <w:iCs/>
+    </w:rPr>
+  </w:style>
+  <w:style w:type="paragraph" w:styleId="Heading8">
+    <w:name w:val="heading 8"/>
+    <w:basedOn w:val="Normal"/>
+    <w:next w:val="Normal"/>
+    <w:link w:val="Heading8Char"/>
+    <w:uiPriority w:val="9"/>
+    <w:semiHidden/>
+    <w:unhideWhenUsed/>
+    <w:qFormat/>
+    <w:rsid w:val="00A7195B"/>
+    <w:pPr>
+      <w:keepNext/>
+      <w:keepLines/>
+      <w:spacing w:before="120" w:after="0"/>
+      <w:outlineLvl w:val="7"/>
+    </w:pPr>
+    <w:rPr>
+      <w:b/>
+      <w:bCs/>
+    </w:rPr>
+  </w:style>
+  <w:style w:type="paragraph" w:styleId="Heading9">
+    <w:name w:val="heading 9"/>
+    <w:basedOn w:val="Normal"/>
+    <w:next w:val="Normal"/>
+    <w:link w:val="Heading9Char"/>
+    <w:uiPriority w:val="9"/>
+    <w:semiHidden/>
+    <w:unhideWhenUsed/>
+    <w:qFormat/>
+    <w:rsid w:val="00A7195B"/>
+    <w:pPr>
+      <w:keepNext/>
+      <w:keepLines/>
+      <w:spacing w:before="120" w:after="0"/>
+      <w:outlineLvl w:val="8"/>
+    </w:pPr>
+    <w:rPr>
+      <w:i/>
+      <w:iCs/>
+    </w:rPr>
   </w:style>
   <w:style w:type="character" w:default="1" w:styleId="DefaultParagraphFont">
     <w:name w:val="Default Paragraph Font"/>
@@ -10271,6 +10615,392 @@
         <w:insideV w:val="single" w:sz="4" w:space="0" w:color="auto"/>
       </w:tblBorders>
     </w:tblPr>
+  </w:style>
+  <w:style w:type="character" w:customStyle="1" w:styleId="Heading2Char">
+    <w:name w:val="Heading 2 Char"/>
+    <w:basedOn w:val="DefaultParagraphFont"/>
+    <w:link w:val="Heading2"/>
+    <w:uiPriority w:val="9"/>
+    <w:rsid w:val="00A7195B"/>
+    <w:rPr>
+      <w:rFonts w:asciiTheme="majorHAnsi" w:eastAsiaTheme="majorEastAsia" w:hAnsiTheme="majorHAnsi" w:cstheme="majorBidi"/>
+      <w:b/>
+      <w:bCs/>
+      <w:sz w:val="28"/>
+      <w:szCs w:val="28"/>
+    </w:rPr>
+  </w:style>
+  <w:style w:type="character" w:customStyle="1" w:styleId="Heading1Char">
+    <w:name w:val="Heading 1 Char"/>
+    <w:basedOn w:val="DefaultParagraphFont"/>
+    <w:link w:val="Heading1"/>
+    <w:uiPriority w:val="9"/>
+    <w:rsid w:val="00A7195B"/>
+    <w:rPr>
+      <w:rFonts w:asciiTheme="majorHAnsi" w:eastAsiaTheme="majorEastAsia" w:hAnsiTheme="majorHAnsi" w:cstheme="majorBidi"/>
+      <w:b/>
+      <w:bCs/>
+      <w:caps/>
+      <w:spacing w:val="4"/>
+      <w:sz w:val="28"/>
+      <w:szCs w:val="28"/>
+    </w:rPr>
+  </w:style>
+  <w:style w:type="character" w:customStyle="1" w:styleId="Heading3Char">
+    <w:name w:val="Heading 3 Char"/>
+    <w:basedOn w:val="DefaultParagraphFont"/>
+    <w:link w:val="Heading3"/>
+    <w:uiPriority w:val="9"/>
+    <w:semiHidden/>
+    <w:rsid w:val="00A7195B"/>
+    <w:rPr>
+      <w:rFonts w:asciiTheme="majorHAnsi" w:eastAsiaTheme="majorEastAsia" w:hAnsiTheme="majorHAnsi" w:cstheme="majorBidi"/>
+      <w:spacing w:val="4"/>
+      <w:sz w:val="24"/>
+      <w:szCs w:val="24"/>
+    </w:rPr>
+  </w:style>
+  <w:style w:type="character" w:customStyle="1" w:styleId="Heading4Char">
+    <w:name w:val="Heading 4 Char"/>
+    <w:basedOn w:val="DefaultParagraphFont"/>
+    <w:link w:val="Heading4"/>
+    <w:uiPriority w:val="9"/>
+    <w:semiHidden/>
+    <w:rsid w:val="00A7195B"/>
+    <w:rPr>
+      <w:rFonts w:asciiTheme="majorHAnsi" w:eastAsiaTheme="majorEastAsia" w:hAnsiTheme="majorHAnsi" w:cstheme="majorBidi"/>
+      <w:i/>
+      <w:iCs/>
+      <w:sz w:val="24"/>
+      <w:szCs w:val="24"/>
+    </w:rPr>
+  </w:style>
+  <w:style w:type="character" w:customStyle="1" w:styleId="Heading5Char">
+    <w:name w:val="Heading 5 Char"/>
+    <w:basedOn w:val="DefaultParagraphFont"/>
+    <w:link w:val="Heading5"/>
+    <w:uiPriority w:val="9"/>
+    <w:semiHidden/>
+    <w:rsid w:val="00A7195B"/>
+    <w:rPr>
+      <w:rFonts w:asciiTheme="majorHAnsi" w:eastAsiaTheme="majorEastAsia" w:hAnsiTheme="majorHAnsi" w:cstheme="majorBidi"/>
+      <w:b/>
+      <w:bCs/>
+    </w:rPr>
+  </w:style>
+  <w:style w:type="character" w:customStyle="1" w:styleId="Heading6Char">
+    <w:name w:val="Heading 6 Char"/>
+    <w:basedOn w:val="DefaultParagraphFont"/>
+    <w:link w:val="Heading6"/>
+    <w:uiPriority w:val="9"/>
+    <w:semiHidden/>
+    <w:rsid w:val="00A7195B"/>
+    <w:rPr>
+      <w:rFonts w:asciiTheme="majorHAnsi" w:eastAsiaTheme="majorEastAsia" w:hAnsiTheme="majorHAnsi" w:cstheme="majorBidi"/>
+      <w:b/>
+      <w:bCs/>
+      <w:i/>
+      <w:iCs/>
+    </w:rPr>
+  </w:style>
+  <w:style w:type="character" w:customStyle="1" w:styleId="Heading7Char">
+    <w:name w:val="Heading 7 Char"/>
+    <w:basedOn w:val="DefaultParagraphFont"/>
+    <w:link w:val="Heading7"/>
+    <w:uiPriority w:val="9"/>
+    <w:semiHidden/>
+    <w:rsid w:val="00A7195B"/>
+    <w:rPr>
+      <w:i/>
+      <w:iCs/>
+    </w:rPr>
+  </w:style>
+  <w:style w:type="character" w:customStyle="1" w:styleId="Heading8Char">
+    <w:name w:val="Heading 8 Char"/>
+    <w:basedOn w:val="DefaultParagraphFont"/>
+    <w:link w:val="Heading8"/>
+    <w:uiPriority w:val="9"/>
+    <w:semiHidden/>
+    <w:rsid w:val="00A7195B"/>
+    <w:rPr>
+      <w:b/>
+      <w:bCs/>
+    </w:rPr>
+  </w:style>
+  <w:style w:type="character" w:customStyle="1" w:styleId="Heading9Char">
+    <w:name w:val="Heading 9 Char"/>
+    <w:basedOn w:val="DefaultParagraphFont"/>
+    <w:link w:val="Heading9"/>
+    <w:uiPriority w:val="9"/>
+    <w:semiHidden/>
+    <w:rsid w:val="00A7195B"/>
+    <w:rPr>
+      <w:i/>
+      <w:iCs/>
+    </w:rPr>
+  </w:style>
+  <w:style w:type="paragraph" w:styleId="Caption">
+    <w:name w:val="caption"/>
+    <w:basedOn w:val="Normal"/>
+    <w:next w:val="Normal"/>
+    <w:uiPriority w:val="35"/>
+    <w:semiHidden/>
+    <w:unhideWhenUsed/>
+    <w:qFormat/>
+    <w:rsid w:val="00A7195B"/>
+    <w:rPr>
+      <w:b/>
+      <w:bCs/>
+      <w:sz w:val="18"/>
+      <w:szCs w:val="18"/>
+    </w:rPr>
+  </w:style>
+  <w:style w:type="paragraph" w:styleId="Title">
+    <w:name w:val="Title"/>
+    <w:basedOn w:val="Normal"/>
+    <w:next w:val="Normal"/>
+    <w:link w:val="TitleChar"/>
+    <w:uiPriority w:val="10"/>
+    <w:qFormat/>
+    <w:rsid w:val="00A7195B"/>
+    <w:pPr>
+      <w:spacing w:after="0" w:line="240" w:lineRule="auto"/>
+      <w:contextualSpacing/>
+      <w:jc w:val="center"/>
+    </w:pPr>
+    <w:rPr>
+      <w:rFonts w:asciiTheme="majorHAnsi" w:eastAsiaTheme="majorEastAsia" w:hAnsiTheme="majorHAnsi" w:cstheme="majorBidi"/>
+      <w:b/>
+      <w:bCs/>
+      <w:spacing w:val="-7"/>
+      <w:sz w:val="48"/>
+      <w:szCs w:val="48"/>
+    </w:rPr>
+  </w:style>
+  <w:style w:type="character" w:customStyle="1" w:styleId="TitleChar">
+    <w:name w:val="Title Char"/>
+    <w:basedOn w:val="DefaultParagraphFont"/>
+    <w:link w:val="Title"/>
+    <w:uiPriority w:val="10"/>
+    <w:rsid w:val="00A7195B"/>
+    <w:rPr>
+      <w:rFonts w:asciiTheme="majorHAnsi" w:eastAsiaTheme="majorEastAsia" w:hAnsiTheme="majorHAnsi" w:cstheme="majorBidi"/>
+      <w:b/>
+      <w:bCs/>
+      <w:spacing w:val="-7"/>
+      <w:sz w:val="48"/>
+      <w:szCs w:val="48"/>
+    </w:rPr>
+  </w:style>
+  <w:style w:type="paragraph" w:styleId="Subtitle">
+    <w:name w:val="Subtitle"/>
+    <w:basedOn w:val="Normal"/>
+    <w:next w:val="Normal"/>
+    <w:link w:val="SubtitleChar"/>
+    <w:uiPriority w:val="11"/>
+    <w:qFormat/>
+    <w:rsid w:val="00A7195B"/>
+    <w:pPr>
+      <w:numPr>
+        <w:ilvl w:val="1"/>
+      </w:numPr>
+      <w:spacing w:after="240"/>
+      <w:jc w:val="center"/>
+    </w:pPr>
+    <w:rPr>
+      <w:rFonts w:asciiTheme="majorHAnsi" w:eastAsiaTheme="majorEastAsia" w:hAnsiTheme="majorHAnsi" w:cstheme="majorBidi"/>
+      <w:sz w:val="24"/>
+      <w:szCs w:val="24"/>
+    </w:rPr>
+  </w:style>
+  <w:style w:type="character" w:customStyle="1" w:styleId="SubtitleChar">
+    <w:name w:val="Subtitle Char"/>
+    <w:basedOn w:val="DefaultParagraphFont"/>
+    <w:link w:val="Subtitle"/>
+    <w:uiPriority w:val="11"/>
+    <w:rsid w:val="00A7195B"/>
+    <w:rPr>
+      <w:rFonts w:asciiTheme="majorHAnsi" w:eastAsiaTheme="majorEastAsia" w:hAnsiTheme="majorHAnsi" w:cstheme="majorBidi"/>
+      <w:sz w:val="24"/>
+      <w:szCs w:val="24"/>
+    </w:rPr>
+  </w:style>
+  <w:style w:type="character" w:styleId="Strong">
+    <w:name w:val="Strong"/>
+    <w:basedOn w:val="DefaultParagraphFont"/>
+    <w:uiPriority w:val="22"/>
+    <w:qFormat/>
+    <w:rsid w:val="00A7195B"/>
+    <w:rPr>
+      <w:b/>
+      <w:bCs/>
+      <w:color w:val="auto"/>
+    </w:rPr>
+  </w:style>
+  <w:style w:type="character" w:styleId="Emphasis">
+    <w:name w:val="Emphasis"/>
+    <w:basedOn w:val="DefaultParagraphFont"/>
+    <w:uiPriority w:val="20"/>
+    <w:qFormat/>
+    <w:rsid w:val="00A7195B"/>
+    <w:rPr>
+      <w:i/>
+      <w:iCs/>
+      <w:color w:val="auto"/>
+    </w:rPr>
+  </w:style>
+  <w:style w:type="paragraph" w:styleId="NoSpacing">
+    <w:name w:val="No Spacing"/>
+    <w:uiPriority w:val="1"/>
+    <w:qFormat/>
+    <w:rsid w:val="00A7195B"/>
+    <w:pPr>
+      <w:spacing w:after="0" w:line="240" w:lineRule="auto"/>
+    </w:pPr>
+  </w:style>
+  <w:style w:type="paragraph" w:styleId="Quote">
+    <w:name w:val="Quote"/>
+    <w:basedOn w:val="Normal"/>
+    <w:next w:val="Normal"/>
+    <w:link w:val="QuoteChar"/>
+    <w:uiPriority w:val="29"/>
+    <w:qFormat/>
+    <w:rsid w:val="00A7195B"/>
+    <w:pPr>
+      <w:spacing w:before="200" w:line="264" w:lineRule="auto"/>
+      <w:ind w:left="864" w:right="864"/>
+      <w:jc w:val="center"/>
+    </w:pPr>
+    <w:rPr>
+      <w:rFonts w:asciiTheme="majorHAnsi" w:eastAsiaTheme="majorEastAsia" w:hAnsiTheme="majorHAnsi" w:cstheme="majorBidi"/>
+      <w:i/>
+      <w:iCs/>
+      <w:sz w:val="24"/>
+      <w:szCs w:val="24"/>
+    </w:rPr>
+  </w:style>
+  <w:style w:type="character" w:customStyle="1" w:styleId="QuoteChar">
+    <w:name w:val="Quote Char"/>
+    <w:basedOn w:val="DefaultParagraphFont"/>
+    <w:link w:val="Quote"/>
+    <w:uiPriority w:val="29"/>
+    <w:rsid w:val="00A7195B"/>
+    <w:rPr>
+      <w:rFonts w:asciiTheme="majorHAnsi" w:eastAsiaTheme="majorEastAsia" w:hAnsiTheme="majorHAnsi" w:cstheme="majorBidi"/>
+      <w:i/>
+      <w:iCs/>
+      <w:sz w:val="24"/>
+      <w:szCs w:val="24"/>
+    </w:rPr>
+  </w:style>
+  <w:style w:type="paragraph" w:styleId="IntenseQuote">
+    <w:name w:val="Intense Quote"/>
+    <w:basedOn w:val="Normal"/>
+    <w:next w:val="Normal"/>
+    <w:link w:val="IntenseQuoteChar"/>
+    <w:uiPriority w:val="30"/>
+    <w:qFormat/>
+    <w:rsid w:val="00A7195B"/>
+    <w:pPr>
+      <w:spacing w:before="100" w:beforeAutospacing="1" w:after="240"/>
+      <w:ind w:left="936" w:right="936"/>
+      <w:jc w:val="center"/>
+    </w:pPr>
+    <w:rPr>
+      <w:rFonts w:asciiTheme="majorHAnsi" w:eastAsiaTheme="majorEastAsia" w:hAnsiTheme="majorHAnsi" w:cstheme="majorBidi"/>
+      <w:sz w:val="26"/>
+      <w:szCs w:val="26"/>
+    </w:rPr>
+  </w:style>
+  <w:style w:type="character" w:customStyle="1" w:styleId="IntenseQuoteChar">
+    <w:name w:val="Intense Quote Char"/>
+    <w:basedOn w:val="DefaultParagraphFont"/>
+    <w:link w:val="IntenseQuote"/>
+    <w:uiPriority w:val="30"/>
+    <w:rsid w:val="00A7195B"/>
+    <w:rPr>
+      <w:rFonts w:asciiTheme="majorHAnsi" w:eastAsiaTheme="majorEastAsia" w:hAnsiTheme="majorHAnsi" w:cstheme="majorBidi"/>
+      <w:sz w:val="26"/>
+      <w:szCs w:val="26"/>
+    </w:rPr>
+  </w:style>
+  <w:style w:type="character" w:styleId="SubtleEmphasis">
+    <w:name w:val="Subtle Emphasis"/>
+    <w:basedOn w:val="DefaultParagraphFont"/>
+    <w:uiPriority w:val="19"/>
+    <w:qFormat/>
+    <w:rsid w:val="00A7195B"/>
+    <w:rPr>
+      <w:i/>
+      <w:iCs/>
+      <w:color w:val="auto"/>
+    </w:rPr>
+  </w:style>
+  <w:style w:type="character" w:styleId="IntenseEmphasis">
+    <w:name w:val="Intense Emphasis"/>
+    <w:basedOn w:val="DefaultParagraphFont"/>
+    <w:uiPriority w:val="21"/>
+    <w:qFormat/>
+    <w:rsid w:val="00A7195B"/>
+    <w:rPr>
+      <w:b/>
+      <w:bCs/>
+      <w:i/>
+      <w:iCs/>
+      <w:color w:val="auto"/>
+    </w:rPr>
+  </w:style>
+  <w:style w:type="character" w:styleId="SubtleReference">
+    <w:name w:val="Subtle Reference"/>
+    <w:basedOn w:val="DefaultParagraphFont"/>
+    <w:uiPriority w:val="31"/>
+    <w:qFormat/>
+    <w:rsid w:val="00A7195B"/>
+    <w:rPr>
+      <w:smallCaps/>
+      <w:color w:val="auto"/>
+      <w:u w:val="single" w:color="7F7F7F" w:themeColor="text1" w:themeTint="80"/>
+    </w:rPr>
+  </w:style>
+  <w:style w:type="character" w:styleId="IntenseReference">
+    <w:name w:val="Intense Reference"/>
+    <w:basedOn w:val="DefaultParagraphFont"/>
+    <w:uiPriority w:val="32"/>
+    <w:qFormat/>
+    <w:rsid w:val="00A7195B"/>
+    <w:rPr>
+      <w:b/>
+      <w:bCs/>
+      <w:smallCaps/>
+      <w:color w:val="auto"/>
+      <w:u w:val="single"/>
+    </w:rPr>
+  </w:style>
+  <w:style w:type="character" w:styleId="BookTitle">
+    <w:name w:val="Book Title"/>
+    <w:basedOn w:val="DefaultParagraphFont"/>
+    <w:uiPriority w:val="33"/>
+    <w:qFormat/>
+    <w:rsid w:val="00A7195B"/>
+    <w:rPr>
+      <w:b/>
+      <w:bCs/>
+      <w:smallCaps/>
+      <w:color w:val="auto"/>
+    </w:rPr>
+  </w:style>
+  <w:style w:type="paragraph" w:styleId="TOCHeading">
+    <w:name w:val="TOC Heading"/>
+    <w:basedOn w:val="Heading1"/>
+    <w:next w:val="Normal"/>
+    <w:uiPriority w:val="39"/>
+    <w:semiHidden/>
+    <w:unhideWhenUsed/>
+    <w:qFormat/>
+    <w:rsid w:val="00A7195B"/>
+    <w:pPr>
+      <w:outlineLvl w:val="9"/>
+    </w:pPr>
   </w:style>
 </w:styles>
 </file>

</xml_diff>